<commit_message>
WIP in cambio a JQwidgets
WIP in passaggio a JQWidgets

Prima di eliminazione della finestra di Login

Prima di rivedere i Widget di Jqx passando ad Input da TextInput.
Vediamo che succede !!!!

JQWidgets integrati e funzionanti

Finito aggiornamento a JQWidgets e sezione Attestazioni MDL.

Aggiornamento a JQwidgets e Stampa MDL

Versione 0 con scheletro per la gestione dei permessi.

Correzione del bug su cambio password obbligato

Riprovo

boh

Finito di sistemare i test per la pagina di login.
Rimane da verificare la parte dei permessi delle singole pagine.

Prima di passare a Chrome

Inserito hook per usare entrambi i browser e la favicon !

Creata l'helperclass per la nomenclatura di Permessi e Ruoli

Test su login necessario

Sistemato il test dell'accesso vietato senza permessi

Primo test ok su accesso alla pagina con permessi

Prima di provare a modificare il context processor
</commit_message>
<xml_diff>
--- a/media/word-templates/iscrizione_MDL.docx
+++ b/media/word-templates/iscrizione_MDL.docx
@@ -177,64 +177,135 @@
         <w:ind w:left="426" w:right="283"/>
         <w:rPr>
           <w:rFonts w:ascii="Calibri" w:hAnsi="Calibri"/>
-          <w:sz w:val="24"/>
-          <w:szCs w:val="24"/>
-          <w:u w:val="single"/>
-        </w:rPr>
-      </w:pPr>
-      <w:r>
-        <w:rPr>
-          <w:rFonts w:ascii="Calibri" w:hAnsi="Calibri"/>
-          <w:sz w:val="24"/>
-          <w:szCs w:val="24"/>
-          <w:u w:val="single"/>
-        </w:rPr>
-        <w:t>ANAGRAFICA ALLIEVO</w:t>
+          <w:b/>
+          <w:sz w:val="24"/>
+          <w:szCs w:val="24"/>
+        </w:rPr>
+      </w:pPr>
+      <w:r>
+        <w:rPr>
+          <w:rFonts w:ascii="Calibri" w:hAnsi="Calibri"/>
+          <w:sz w:val="24"/>
+          <w:szCs w:val="24"/>
+        </w:rPr>
+        <w:t>Cognome</w:t>
+      </w:r>
+      <w:r>
+        <w:rPr>
+          <w:rFonts w:ascii="Calibri" w:hAnsi="Calibri"/>
+          <w:sz w:val="24"/>
+          <w:szCs w:val="24"/>
+        </w:rPr>
+        <w:t xml:space="preserve"> e Nome</w:t>
+      </w:r>
+      <w:r>
+        <w:rPr>
+          <w:rFonts w:ascii="Calibri" w:hAnsi="Calibri"/>
+          <w:sz w:val="24"/>
+          <w:szCs w:val="24"/>
+        </w:rPr>
+        <w:t xml:space="preserve"> :</w:t>
+      </w:r>
+      <w:r>
+        <w:rPr>
+          <w:rFonts w:ascii="Calibri" w:hAnsi="Calibri"/>
+          <w:sz w:val="24"/>
+          <w:szCs w:val="24"/>
+        </w:rPr>
+        <w:t xml:space="preserve"> </w:t>
+      </w:r>
+      <w:r>
+        <w:rPr>
+          <w:rFonts w:ascii="Calibri" w:hAnsi="Calibri"/>
+          <w:b/>
+          <w:sz w:val="24"/>
+          <w:szCs w:val="24"/>
+        </w:rPr>
+        <w:t>{{ cognome }}</w:t>
+      </w:r>
+      <w:r>
+        <w:rPr>
+          <w:rFonts w:ascii="Calibri" w:hAnsi="Calibri"/>
+          <w:b/>
+          <w:sz w:val="24"/>
+          <w:szCs w:val="24"/>
+        </w:rPr>
+        <w:t xml:space="preserve"> - </w:t>
+      </w:r>
+      <w:r>
+        <w:rPr>
+          <w:rFonts w:ascii="Calibri" w:hAnsi="Calibri"/>
+          <w:b/>
+          <w:sz w:val="24"/>
+          <w:szCs w:val="24"/>
+        </w:rPr>
+        <w:t>{{ nome }}</w:t>
       </w:r>
     </w:p>
     <w:p>
       <w:pPr>
         <w:spacing w:line="360" w:lineRule="auto"/>
-        <w:ind w:left="426" w:right="283"/>
-        <w:rPr>
-          <w:rFonts w:ascii="Calibri" w:hAnsi="Calibri"/>
-          <w:b/>
-          <w:sz w:val="24"/>
-          <w:szCs w:val="24"/>
-        </w:rPr>
-      </w:pPr>
-      <w:r>
-        <w:rPr>
-          <w:rFonts w:ascii="Calibri" w:hAnsi="Calibri"/>
-          <w:sz w:val="24"/>
-          <w:szCs w:val="24"/>
-        </w:rPr>
-        <w:t>Cognome</w:t>
-      </w:r>
-      <w:r>
-        <w:rPr>
-          <w:rFonts w:ascii="Calibri" w:hAnsi="Calibri"/>
-          <w:sz w:val="24"/>
-          <w:szCs w:val="24"/>
-        </w:rPr>
-        <w:t xml:space="preserve"> :</w:t>
-      </w:r>
-      <w:r>
-        <w:rPr>
-          <w:rFonts w:ascii="Calibri" w:hAnsi="Calibri"/>
-          <w:sz w:val="24"/>
-          <w:szCs w:val="24"/>
-        </w:rPr>
-        <w:t xml:space="preserve"> </w:t>
-      </w:r>
-      <w:r>
-        <w:rPr>
-          <w:rFonts w:ascii="Calibri" w:hAnsi="Calibri"/>
-          <w:b/>
-          <w:sz w:val="24"/>
-          <w:szCs w:val="24"/>
-        </w:rPr>
-        <w:t>{{ cognome }}</w:t>
+        <w:ind w:left="5954" w:right="283" w:hanging="5528"/>
+        <w:rPr>
+          <w:rFonts w:ascii="Calibri" w:hAnsi="Calibri"/>
+          <w:b/>
+          <w:sz w:val="24"/>
+          <w:szCs w:val="24"/>
+        </w:rPr>
+      </w:pPr>
+      <w:r>
+        <w:rPr>
+          <w:rFonts w:ascii="Calibri" w:hAnsi="Calibri"/>
+          <w:sz w:val="24"/>
+          <w:szCs w:val="24"/>
+        </w:rPr>
+        <w:t>Codice Fiscale</w:t>
+      </w:r>
+      <w:r>
+        <w:rPr>
+          <w:rFonts w:ascii="Calibri" w:hAnsi="Calibri"/>
+          <w:sz w:val="24"/>
+          <w:szCs w:val="24"/>
+        </w:rPr>
+        <w:t xml:space="preserve"> : </w:t>
+      </w:r>
+      <w:r>
+        <w:rPr>
+          <w:rFonts w:ascii="Calibri" w:hAnsi="Calibri"/>
+          <w:b/>
+          <w:sz w:val="24"/>
+          <w:szCs w:val="24"/>
+        </w:rPr>
+        <w:t xml:space="preserve">{{ </w:t>
+      </w:r>
+      <w:proofErr w:type="spellStart"/>
+      <w:r>
+        <w:rPr>
+          <w:rFonts w:ascii="Calibri" w:hAnsi="Calibri"/>
+          <w:b/>
+          <w:sz w:val="24"/>
+          <w:szCs w:val="24"/>
+        </w:rPr>
+        <w:t>cf</w:t>
+      </w:r>
+      <w:proofErr w:type="spellEnd"/>
+      <w:r>
+        <w:rPr>
+          <w:rFonts w:ascii="Calibri" w:hAnsi="Calibri"/>
+          <w:b/>
+          <w:sz w:val="24"/>
+          <w:szCs w:val="24"/>
+        </w:rPr>
+        <w:t xml:space="preserve"> }}</w:t>
+      </w:r>
+      <w:r>
+        <w:rPr>
+          <w:rFonts w:ascii="Calibri" w:hAnsi="Calibri"/>
+          <w:b/>
+          <w:sz w:val="24"/>
+          <w:szCs w:val="24"/>
+        </w:rPr>
+        <w:tab/>
       </w:r>
     </w:p>
     <w:p>
@@ -254,24 +325,52 @@
           <w:sz w:val="24"/>
           <w:szCs w:val="24"/>
         </w:rPr>
-        <w:t>Nome</w:t>
-      </w:r>
-      <w:r>
-        <w:rPr>
-          <w:rFonts w:ascii="Calibri" w:hAnsi="Calibri"/>
-          <w:sz w:val="24"/>
-          <w:szCs w:val="24"/>
-        </w:rPr>
-        <w:t xml:space="preserve"> : </w:t>
-      </w:r>
-      <w:r>
-        <w:rPr>
-          <w:rFonts w:ascii="Calibri" w:hAnsi="Calibri"/>
-          <w:b/>
-          <w:sz w:val="24"/>
-          <w:szCs w:val="24"/>
-        </w:rPr>
-        <w:t>{{ nome }}</w:t>
+        <w:t>Nato il</w:t>
+      </w:r>
+      <w:r>
+        <w:rPr>
+          <w:rFonts w:ascii="Calibri" w:hAnsi="Calibri"/>
+          <w:sz w:val="24"/>
+          <w:szCs w:val="24"/>
+        </w:rPr>
+        <w:t xml:space="preserve"> </w:t>
+      </w:r>
+      <w:r>
+        <w:rPr>
+          <w:rFonts w:ascii="Calibri" w:hAnsi="Calibri"/>
+          <w:sz w:val="24"/>
+          <w:szCs w:val="24"/>
+        </w:rPr>
+        <w:t xml:space="preserve">: </w:t>
+      </w:r>
+      <w:r>
+        <w:rPr>
+          <w:rFonts w:ascii="Calibri" w:hAnsi="Calibri"/>
+          <w:b/>
+          <w:sz w:val="24"/>
+          <w:szCs w:val="24"/>
+        </w:rPr>
+        <w:t xml:space="preserve">{{ </w:t>
+      </w:r>
+      <w:proofErr w:type="spellStart"/>
+      <w:r>
+        <w:rPr>
+          <w:rFonts w:ascii="Calibri" w:hAnsi="Calibri"/>
+          <w:b/>
+          <w:sz w:val="24"/>
+          <w:szCs w:val="24"/>
+        </w:rPr>
+        <w:t>data_nascita</w:t>
+      </w:r>
+      <w:proofErr w:type="spellEnd"/>
+      <w:r>
+        <w:rPr>
+          <w:rFonts w:ascii="Calibri" w:hAnsi="Calibri"/>
+          <w:b/>
+          <w:sz w:val="24"/>
+          <w:szCs w:val="24"/>
+        </w:rPr>
+        <w:t xml:space="preserve"> }}</w:t>
       </w:r>
       <w:r>
         <w:rPr>
@@ -281,32 +380,6 @@
           <w:szCs w:val="24"/>
         </w:rPr>
         <w:tab/>
-      </w:r>
-      <w:r>
-        <w:rPr>
-          <w:rFonts w:ascii="Calibri" w:hAnsi="Calibri"/>
-          <w:sz w:val="24"/>
-          <w:szCs w:val="24"/>
-        </w:rPr>
-        <w:t>Titolo di studio</w:t>
-      </w:r>
-      <w:r>
-        <w:rPr>
-          <w:rFonts w:ascii="Calibri" w:hAnsi="Calibri"/>
-          <w:b/>
-          <w:sz w:val="24"/>
-          <w:szCs w:val="24"/>
-        </w:rPr>
-        <w:t xml:space="preserve"> </w:t>
-      </w:r>
-      <w:r>
-        <w:rPr>
-          <w:rFonts w:ascii="Calibri" w:hAnsi="Calibri"/>
-          <w:b/>
-          <w:sz w:val="24"/>
-          <w:szCs w:val="24"/>
-        </w:rPr>
-        <w:t>: {{ titolo_studio }}</w:t>
       </w:r>
     </w:p>
     <w:p>
@@ -326,24 +399,107 @@
           <w:sz w:val="24"/>
           <w:szCs w:val="24"/>
         </w:rPr>
-        <w:t>Codice Fiscale</w:t>
-      </w:r>
-      <w:r>
-        <w:rPr>
-          <w:rFonts w:ascii="Calibri" w:hAnsi="Calibri"/>
-          <w:sz w:val="24"/>
-          <w:szCs w:val="24"/>
-        </w:rPr>
-        <w:t xml:space="preserve"> : </w:t>
-      </w:r>
-      <w:r>
-        <w:rPr>
-          <w:rFonts w:ascii="Calibri" w:hAnsi="Calibri"/>
-          <w:b/>
-          <w:sz w:val="24"/>
-          <w:szCs w:val="24"/>
-        </w:rPr>
-        <w:t>{{ cf }}</w:t>
+        <w:t>Nato a</w:t>
+      </w:r>
+      <w:r>
+        <w:rPr>
+          <w:rFonts w:ascii="Calibri" w:hAnsi="Calibri"/>
+          <w:sz w:val="24"/>
+          <w:szCs w:val="24"/>
+        </w:rPr>
+        <w:t xml:space="preserve"> </w:t>
+      </w:r>
+      <w:r>
+        <w:rPr>
+          <w:rFonts w:ascii="Calibri" w:hAnsi="Calibri"/>
+          <w:sz w:val="24"/>
+          <w:szCs w:val="24"/>
+        </w:rPr>
+        <w:t xml:space="preserve">: </w:t>
+      </w:r>
+      <w:r>
+        <w:rPr>
+          <w:rFonts w:ascii="Calibri" w:hAnsi="Calibri"/>
+          <w:b/>
+          <w:sz w:val="24"/>
+          <w:szCs w:val="24"/>
+        </w:rPr>
+        <w:t xml:space="preserve">{{ </w:t>
+      </w:r>
+      <w:proofErr w:type="spellStart"/>
+      <w:r>
+        <w:rPr>
+          <w:rFonts w:ascii="Calibri" w:hAnsi="Calibri"/>
+          <w:b/>
+          <w:sz w:val="24"/>
+          <w:szCs w:val="24"/>
+        </w:rPr>
+        <w:t>comune_nascita</w:t>
+      </w:r>
+      <w:proofErr w:type="spellEnd"/>
+      <w:r>
+        <w:rPr>
+          <w:rFonts w:ascii="Calibri" w:hAnsi="Calibri"/>
+          <w:b/>
+          <w:sz w:val="24"/>
+          <w:szCs w:val="24"/>
+        </w:rPr>
+        <w:t xml:space="preserve"> }}</w:t>
+      </w:r>
+      <w:r>
+        <w:rPr>
+          <w:rFonts w:ascii="Calibri" w:hAnsi="Calibri"/>
+          <w:sz w:val="24"/>
+          <w:szCs w:val="24"/>
+        </w:rPr>
+        <w:t xml:space="preserve">  -  </w:t>
+      </w:r>
+      <w:proofErr w:type="spellStart"/>
+      <w:r>
+        <w:rPr>
+          <w:rFonts w:ascii="Calibri" w:hAnsi="Calibri"/>
+          <w:sz w:val="24"/>
+          <w:szCs w:val="24"/>
+        </w:rPr>
+        <w:t>Prov</w:t>
+      </w:r>
+      <w:proofErr w:type="spellEnd"/>
+      <w:r>
+        <w:rPr>
+          <w:rFonts w:ascii="Calibri" w:hAnsi="Calibri"/>
+          <w:sz w:val="24"/>
+          <w:szCs w:val="24"/>
+        </w:rPr>
+        <w:t xml:space="preserve">. </w:t>
+      </w:r>
+      <w:r>
+        <w:rPr>
+          <w:rFonts w:ascii="Calibri" w:hAnsi="Calibri"/>
+          <w:b/>
+          <w:sz w:val="24"/>
+          <w:szCs w:val="24"/>
+        </w:rPr>
+        <w:t xml:space="preserve">({{ </w:t>
+      </w:r>
+      <w:proofErr w:type="spellStart"/>
+      <w:r>
+        <w:rPr>
+          <w:rFonts w:ascii="Calibri" w:hAnsi="Calibri"/>
+          <w:b/>
+          <w:sz w:val="24"/>
+          <w:szCs w:val="24"/>
+        </w:rPr>
+        <w:t>p_na</w:t>
+      </w:r>
+      <w:proofErr w:type="spellEnd"/>
+      <w:r>
+        <w:rPr>
+          <w:rFonts w:ascii="Calibri" w:hAnsi="Calibri"/>
+          <w:b/>
+          <w:sz w:val="24"/>
+          <w:szCs w:val="24"/>
+        </w:rPr>
+        <w:t xml:space="preserve"> }})</w:t>
       </w:r>
       <w:r>
         <w:rPr>
@@ -353,15 +509,6 @@
           <w:szCs w:val="24"/>
         </w:rPr>
         <w:tab/>
-      </w:r>
-      <w:r>
-        <w:rPr>
-          <w:rFonts w:ascii="Calibri" w:hAnsi="Calibri"/>
-          <w:sz w:val="24"/>
-          <w:szCs w:val="24"/>
-          <w:u w:val="single"/>
-        </w:rPr>
-        <w:t>RECAPITI</w:t>
       </w:r>
     </w:p>
     <w:p>
@@ -381,24 +528,78 @@
           <w:sz w:val="24"/>
           <w:szCs w:val="24"/>
         </w:rPr>
-        <w:t xml:space="preserve">Data di nascita </w:t>
-      </w:r>
-      <w:r>
-        <w:rPr>
-          <w:rFonts w:ascii="Calibri" w:hAnsi="Calibri"/>
-          <w:sz w:val="24"/>
-          <w:szCs w:val="24"/>
-        </w:rPr>
-        <w:t xml:space="preserve">: </w:t>
-      </w:r>
-      <w:r>
-        <w:rPr>
-          <w:rFonts w:ascii="Calibri" w:hAnsi="Calibri"/>
-          <w:b/>
-          <w:sz w:val="24"/>
-          <w:szCs w:val="24"/>
-        </w:rPr>
-        <w:t>{{ data_nascita }}</w:t>
+        <w:t>Stato</w:t>
+      </w:r>
+      <w:r>
+        <w:rPr>
+          <w:rFonts w:ascii="Calibri" w:hAnsi="Calibri"/>
+          <w:sz w:val="24"/>
+          <w:szCs w:val="24"/>
+        </w:rPr>
+        <w:t xml:space="preserve"> di nascita : </w:t>
+      </w:r>
+      <w:r>
+        <w:rPr>
+          <w:rFonts w:ascii="Calibri" w:hAnsi="Calibri"/>
+          <w:b/>
+          <w:sz w:val="24"/>
+          <w:szCs w:val="24"/>
+        </w:rPr>
+        <w:t xml:space="preserve">{{ </w:t>
+      </w:r>
+      <w:proofErr w:type="spellStart"/>
+      <w:r>
+        <w:rPr>
+          <w:rFonts w:ascii="Calibri" w:hAnsi="Calibri"/>
+          <w:b/>
+          <w:sz w:val="24"/>
+          <w:szCs w:val="24"/>
+        </w:rPr>
+        <w:t>stato_nascita</w:t>
+      </w:r>
+      <w:proofErr w:type="spellEnd"/>
+      <w:r>
+        <w:rPr>
+          <w:rFonts w:ascii="Calibri" w:hAnsi="Calibri"/>
+          <w:b/>
+          <w:sz w:val="24"/>
+          <w:szCs w:val="24"/>
+        </w:rPr>
+        <w:t xml:space="preserve"> }}</w:t>
+      </w:r>
+      <w:r>
+        <w:rPr>
+          <w:rFonts w:ascii="Calibri" w:hAnsi="Calibri"/>
+          <w:b/>
+          <w:sz w:val="24"/>
+          <w:szCs w:val="24"/>
+        </w:rPr>
+        <w:t xml:space="preserve">  -  </w:t>
+      </w:r>
+      <w:r>
+        <w:rPr>
+          <w:rFonts w:ascii="Calibri" w:hAnsi="Calibri"/>
+          <w:sz w:val="24"/>
+          <w:szCs w:val="24"/>
+        </w:rPr>
+        <w:t>Cittadinanza</w:t>
+      </w:r>
+      <w:r>
+        <w:rPr>
+          <w:rFonts w:ascii="Calibri" w:hAnsi="Calibri"/>
+          <w:sz w:val="24"/>
+          <w:szCs w:val="24"/>
+        </w:rPr>
+        <w:t xml:space="preserve"> : </w:t>
+      </w:r>
+      <w:r>
+        <w:rPr>
+          <w:rFonts w:ascii="Calibri" w:hAnsi="Calibri"/>
+          <w:b/>
+          <w:sz w:val="24"/>
+          <w:szCs w:val="24"/>
+        </w:rPr>
+        <w:t>{{ cittadinanza }}</w:t>
       </w:r>
       <w:r>
         <w:rPr>
@@ -408,204 +609,151 @@
           <w:szCs w:val="24"/>
         </w:rPr>
         <w:tab/>
-      </w:r>
-      <w:r>
-        <w:rPr>
-          <w:rFonts w:ascii="Calibri" w:hAnsi="Calibri"/>
-          <w:sz w:val="24"/>
-          <w:szCs w:val="24"/>
-        </w:rPr>
-        <w:t xml:space="preserve">Telefono </w:t>
-      </w:r>
-      <w:r>
-        <w:rPr>
-          <w:rFonts w:ascii="Calibri" w:hAnsi="Calibri"/>
-          <w:sz w:val="24"/>
-          <w:szCs w:val="24"/>
-        </w:rPr>
-        <w:t xml:space="preserve">: </w:t>
-      </w:r>
-      <w:r>
-        <w:rPr>
-          <w:rFonts w:ascii="Calibri" w:hAnsi="Calibri"/>
-          <w:b/>
-          <w:sz w:val="24"/>
-          <w:szCs w:val="24"/>
-        </w:rPr>
-        <w:t>{{ telefono }}</w:t>
       </w:r>
     </w:p>
     <w:p>
       <w:pPr>
         <w:spacing w:line="360" w:lineRule="auto"/>
-        <w:ind w:left="5954" w:right="283" w:hanging="5528"/>
-        <w:rPr>
-          <w:rFonts w:ascii="Calibri" w:hAnsi="Calibri"/>
-          <w:b/>
-          <w:sz w:val="24"/>
-          <w:szCs w:val="24"/>
-        </w:rPr>
-      </w:pPr>
-      <w:r>
-        <w:rPr>
-          <w:rFonts w:ascii="Calibri" w:hAnsi="Calibri"/>
-          <w:sz w:val="24"/>
-          <w:szCs w:val="24"/>
-        </w:rPr>
-        <w:t xml:space="preserve">Città </w:t>
-      </w:r>
-      <w:r>
-        <w:rPr>
-          <w:rFonts w:ascii="Calibri" w:hAnsi="Calibri"/>
-          <w:sz w:val="24"/>
-          <w:szCs w:val="24"/>
-        </w:rPr>
-        <w:t xml:space="preserve">di nascita </w:t>
-      </w:r>
-      <w:r>
-        <w:rPr>
-          <w:rFonts w:ascii="Calibri" w:hAnsi="Calibri"/>
-          <w:sz w:val="24"/>
-          <w:szCs w:val="24"/>
-        </w:rPr>
-        <w:t xml:space="preserve">: </w:t>
-      </w:r>
-      <w:r>
-        <w:rPr>
-          <w:rFonts w:ascii="Calibri" w:hAnsi="Calibri"/>
-          <w:b/>
-          <w:sz w:val="24"/>
-          <w:szCs w:val="24"/>
-        </w:rPr>
-        <w:t>{{ comune_nascita }}</w:t>
-      </w:r>
-      <w:r>
-        <w:rPr>
-          <w:rFonts w:ascii="Calibri" w:hAnsi="Calibri"/>
+        <w:ind w:left="426" w:right="283"/>
+        <w:rPr>
+          <w:rFonts w:ascii="Calibri" w:hAnsi="Calibri"/>
+          <w:b/>
+          <w:sz w:val="24"/>
+          <w:szCs w:val="24"/>
+        </w:rPr>
+      </w:pPr>
+      <w:r>
+        <w:rPr>
+          <w:rFonts w:ascii="Calibri" w:hAnsi="Calibri"/>
+          <w:sz w:val="24"/>
+          <w:szCs w:val="24"/>
+        </w:rPr>
+        <w:t>Indirizzo di residenza</w:t>
+      </w:r>
+      <w:r>
+        <w:rPr>
+          <w:rFonts w:ascii="Calibri" w:hAnsi="Calibri"/>
+          <w:sz w:val="24"/>
+          <w:szCs w:val="24"/>
+        </w:rPr>
+        <w:t xml:space="preserve"> : </w:t>
+      </w:r>
+      <w:r>
+        <w:rPr>
+          <w:rFonts w:ascii="Calibri" w:hAnsi="Calibri"/>
+          <w:b/>
+          <w:sz w:val="24"/>
+          <w:szCs w:val="24"/>
+        </w:rPr>
+        <w:t xml:space="preserve">{{ </w:t>
+      </w:r>
+      <w:proofErr w:type="spellStart"/>
+      <w:r>
+        <w:rPr>
+          <w:rFonts w:ascii="Calibri" w:hAnsi="Calibri"/>
+          <w:b/>
+          <w:sz w:val="24"/>
+          <w:szCs w:val="24"/>
+        </w:rPr>
+        <w:t>indirizzo_</w:t>
+      </w:r>
+      <w:r>
+        <w:rPr>
+          <w:rFonts w:ascii="Calibri" w:hAnsi="Calibri"/>
+          <w:b/>
+          <w:sz w:val="24"/>
+          <w:szCs w:val="24"/>
+        </w:rPr>
+        <w:t>res</w:t>
+      </w:r>
+      <w:proofErr w:type="spellEnd"/>
+      <w:r>
+        <w:rPr>
+          <w:rFonts w:ascii="Calibri" w:hAnsi="Calibri"/>
+          <w:b/>
+          <w:sz w:val="24"/>
+          <w:szCs w:val="24"/>
+        </w:rPr>
+        <w:t xml:space="preserve"> }}</w:t>
+      </w:r>
+      <w:r>
+        <w:rPr>
+          <w:rFonts w:ascii="Calibri" w:hAnsi="Calibri"/>
+          <w:b/>
           <w:sz w:val="24"/>
           <w:szCs w:val="24"/>
         </w:rPr>
         <w:t xml:space="preserve"> </w:t>
-      </w:r>
-      <w:r>
-        <w:rPr>
-          <w:rFonts w:ascii="Calibri" w:hAnsi="Calibri"/>
-          <w:sz w:val="24"/>
-          <w:szCs w:val="24"/>
-        </w:rPr>
-        <w:t xml:space="preserve">Prov. </w:t>
-      </w:r>
-      <w:r>
-        <w:rPr>
-          <w:rFonts w:ascii="Calibri" w:hAnsi="Calibri"/>
-          <w:b/>
-          <w:sz w:val="24"/>
-          <w:szCs w:val="24"/>
-        </w:rPr>
-        <w:t>(</w:t>
-      </w:r>
-      <w:r>
-        <w:rPr>
-          <w:rFonts w:ascii="Calibri" w:hAnsi="Calibri"/>
-          <w:b/>
-          <w:sz w:val="24"/>
-          <w:szCs w:val="24"/>
-        </w:rPr>
-        <w:t>{{ p_na }}</w:t>
-      </w:r>
-      <w:r>
-        <w:rPr>
-          <w:rFonts w:ascii="Calibri" w:hAnsi="Calibri"/>
-          <w:b/>
-          <w:sz w:val="24"/>
-          <w:szCs w:val="24"/>
-        </w:rPr>
-        <w:t>)</w:t>
-      </w:r>
-      <w:r>
-        <w:rPr>
-          <w:rFonts w:ascii="Calibri" w:hAnsi="Calibri"/>
-          <w:b/>
-          <w:sz w:val="24"/>
-          <w:szCs w:val="24"/>
-        </w:rPr>
-        <w:tab/>
-      </w:r>
-      <w:r>
-        <w:rPr>
-          <w:rFonts w:ascii="Calibri" w:hAnsi="Calibri"/>
-          <w:sz w:val="24"/>
-          <w:szCs w:val="24"/>
-        </w:rPr>
-        <w:t>E-mail</w:t>
-      </w:r>
-      <w:r>
-        <w:rPr>
-          <w:rFonts w:ascii="Calibri" w:hAnsi="Calibri"/>
-          <w:b/>
-          <w:sz w:val="24"/>
-          <w:szCs w:val="24"/>
-        </w:rPr>
-        <w:t xml:space="preserve"> </w:t>
-      </w:r>
-      <w:r>
-        <w:rPr>
-          <w:rFonts w:ascii="Calibri" w:hAnsi="Calibri"/>
-          <w:sz w:val="24"/>
-          <w:szCs w:val="24"/>
-        </w:rPr>
-        <w:t>:</w:t>
-      </w:r>
-      <w:r>
-        <w:rPr>
-          <w:rFonts w:ascii="Calibri" w:hAnsi="Calibri"/>
-          <w:b/>
-          <w:sz w:val="24"/>
-          <w:szCs w:val="24"/>
-        </w:rPr>
-        <w:t xml:space="preserve"> {{ mail }}</w:t>
       </w:r>
     </w:p>
     <w:p>
       <w:pPr>
         <w:spacing w:line="360" w:lineRule="auto"/>
-        <w:ind w:left="5954" w:right="283" w:hanging="5528"/>
-        <w:rPr>
-          <w:rFonts w:ascii="Calibri" w:hAnsi="Calibri"/>
-          <w:b/>
-          <w:sz w:val="24"/>
-          <w:szCs w:val="24"/>
-        </w:rPr>
-      </w:pPr>
-      <w:r>
-        <w:rPr>
-          <w:rFonts w:ascii="Calibri" w:hAnsi="Calibri"/>
-          <w:sz w:val="24"/>
-          <w:szCs w:val="24"/>
-        </w:rPr>
-        <w:t>Stato</w:t>
-      </w:r>
-      <w:r>
-        <w:rPr>
-          <w:rFonts w:ascii="Calibri" w:hAnsi="Calibri"/>
-          <w:sz w:val="24"/>
-          <w:szCs w:val="24"/>
-        </w:rPr>
-        <w:t xml:space="preserve"> di nascita : </w:t>
-      </w:r>
-      <w:r>
-        <w:rPr>
-          <w:rFonts w:ascii="Calibri" w:hAnsi="Calibri"/>
-          <w:b/>
-          <w:sz w:val="24"/>
-          <w:szCs w:val="24"/>
-        </w:rPr>
-        <w:t>{{</w:t>
-      </w:r>
-      <w:r>
-        <w:rPr>
-          <w:rFonts w:ascii="Calibri" w:hAnsi="Calibri"/>
-          <w:b/>
+        <w:ind w:left="426" w:right="283"/>
+        <w:rPr>
+          <w:rFonts w:ascii="Calibri" w:hAnsi="Calibri"/>
+          <w:b/>
+          <w:sz w:val="24"/>
+          <w:szCs w:val="24"/>
+        </w:rPr>
+      </w:pPr>
+      <w:r>
+        <w:rPr>
+          <w:rFonts w:ascii="Calibri" w:hAnsi="Calibri"/>
+          <w:sz w:val="24"/>
+          <w:szCs w:val="24"/>
+        </w:rPr>
+        <w:t>CAP</w:t>
+      </w:r>
+      <w:r>
+        <w:rPr>
+          <w:rFonts w:ascii="Calibri" w:hAnsi="Calibri"/>
+          <w:sz w:val="24"/>
+          <w:szCs w:val="24"/>
+        </w:rPr>
+        <w:t xml:space="preserve"> : </w:t>
+      </w:r>
+      <w:r>
+        <w:rPr>
+          <w:rFonts w:ascii="Calibri" w:hAnsi="Calibri"/>
+          <w:b/>
+          <w:sz w:val="24"/>
+          <w:szCs w:val="24"/>
+        </w:rPr>
+        <w:t xml:space="preserve">{{ </w:t>
+      </w:r>
+      <w:proofErr w:type="spellStart"/>
+      <w:r>
+        <w:rPr>
+          <w:rFonts w:ascii="Calibri" w:hAnsi="Calibri"/>
+          <w:b/>
+          <w:sz w:val="24"/>
+          <w:szCs w:val="24"/>
+        </w:rPr>
+        <w:t>cap</w:t>
+      </w:r>
+      <w:r>
+        <w:rPr>
+          <w:rFonts w:ascii="Calibri" w:hAnsi="Calibri"/>
+          <w:b/>
+          <w:sz w:val="24"/>
+          <w:szCs w:val="24"/>
+        </w:rPr>
+        <w:t>_res</w:t>
+      </w:r>
+      <w:proofErr w:type="spellEnd"/>
+      <w:r>
+        <w:rPr>
+          <w:rFonts w:ascii="Calibri" w:hAnsi="Calibri"/>
+          <w:b/>
+          <w:sz w:val="24"/>
+          <w:szCs w:val="24"/>
+        </w:rPr>
+        <w:t xml:space="preserve"> }}</w:t>
+      </w:r>
+      <w:r>
+        <w:rPr>
+          <w:rFonts w:ascii="Calibri" w:hAnsi="Calibri"/>
           <w:sz w:val="24"/>
           <w:szCs w:val="24"/>
         </w:rPr>
@@ -614,30 +762,122 @@
       <w:r>
         <w:rPr>
           <w:rFonts w:ascii="Calibri" w:hAnsi="Calibri"/>
-          <w:b/>
-          <w:sz w:val="24"/>
-          <w:szCs w:val="24"/>
-        </w:rPr>
-        <w:t>stato_nascita }}</w:t>
-      </w:r>
-      <w:r>
-        <w:rPr>
-          <w:rFonts w:ascii="Calibri" w:hAnsi="Calibri"/>
-          <w:b/>
-          <w:sz w:val="24"/>
-          <w:szCs w:val="24"/>
-        </w:rPr>
-        <w:tab/>
-      </w:r>
-      <w:r>
-        <w:rPr>
-          <w:rFonts w:ascii="Calibri" w:hAnsi="Calibri"/>
-          <w:sz w:val="24"/>
-          <w:szCs w:val="24"/>
-          <w:u w:val="single"/>
-        </w:rPr>
-        <w:t>POSIZIONE DI LAVORO</w:t>
-      </w:r>
+          <w:sz w:val="24"/>
+          <w:szCs w:val="24"/>
+        </w:rPr>
+        <w:t xml:space="preserve">Città </w:t>
+      </w:r>
+      <w:r>
+        <w:rPr>
+          <w:rFonts w:ascii="Calibri" w:hAnsi="Calibri"/>
+          <w:sz w:val="24"/>
+          <w:szCs w:val="24"/>
+        </w:rPr>
+        <w:t xml:space="preserve">: </w:t>
+      </w:r>
+      <w:r>
+        <w:rPr>
+          <w:rFonts w:ascii="Calibri" w:hAnsi="Calibri"/>
+          <w:b/>
+          <w:sz w:val="24"/>
+          <w:szCs w:val="24"/>
+        </w:rPr>
+        <w:t xml:space="preserve">{{ </w:t>
+      </w:r>
+      <w:proofErr w:type="spellStart"/>
+      <w:r>
+        <w:rPr>
+          <w:rFonts w:ascii="Calibri" w:hAnsi="Calibri"/>
+          <w:b/>
+          <w:sz w:val="24"/>
+          <w:szCs w:val="24"/>
+        </w:rPr>
+        <w:t>comune_res</w:t>
+      </w:r>
+      <w:proofErr w:type="spellEnd"/>
+      <w:r>
+        <w:rPr>
+          <w:rFonts w:ascii="Calibri" w:hAnsi="Calibri"/>
+          <w:b/>
+          <w:sz w:val="24"/>
+          <w:szCs w:val="24"/>
+        </w:rPr>
+        <w:t xml:space="preserve"> }}</w:t>
+      </w:r>
+      <w:r>
+        <w:rPr>
+          <w:rFonts w:ascii="Calibri" w:hAnsi="Calibri"/>
+          <w:sz w:val="24"/>
+          <w:szCs w:val="24"/>
+        </w:rPr>
+        <w:t xml:space="preserve"> </w:t>
+      </w:r>
+      <w:proofErr w:type="spellStart"/>
+      <w:r>
+        <w:rPr>
+          <w:rFonts w:ascii="Calibri" w:hAnsi="Calibri"/>
+          <w:sz w:val="24"/>
+          <w:szCs w:val="24"/>
+        </w:rPr>
+        <w:t>Prov</w:t>
+      </w:r>
+      <w:proofErr w:type="spellEnd"/>
+      <w:r>
+        <w:rPr>
+          <w:rFonts w:ascii="Calibri" w:hAnsi="Calibri"/>
+          <w:sz w:val="24"/>
+          <w:szCs w:val="24"/>
+        </w:rPr>
+        <w:t>.</w:t>
+      </w:r>
+      <w:r>
+        <w:rPr>
+          <w:rFonts w:ascii="Calibri" w:hAnsi="Calibri"/>
+          <w:sz w:val="24"/>
+          <w:szCs w:val="24"/>
+        </w:rPr>
+        <w:t xml:space="preserve"> : </w:t>
+      </w:r>
+      <w:r>
+        <w:rPr>
+          <w:rFonts w:ascii="Calibri" w:hAnsi="Calibri"/>
+          <w:b/>
+          <w:sz w:val="24"/>
+          <w:szCs w:val="24"/>
+        </w:rPr>
+        <w:t>(</w:t>
+      </w:r>
+      <w:r>
+        <w:rPr>
+          <w:rFonts w:ascii="Calibri" w:hAnsi="Calibri"/>
+          <w:b/>
+          <w:sz w:val="24"/>
+          <w:szCs w:val="24"/>
+        </w:rPr>
+        <w:t xml:space="preserve">{{ </w:t>
+      </w:r>
+      <w:proofErr w:type="spellStart"/>
+      <w:r>
+        <w:rPr>
+          <w:rFonts w:ascii="Calibri" w:hAnsi="Calibri"/>
+          <w:b/>
+          <w:sz w:val="24"/>
+          <w:szCs w:val="24"/>
+        </w:rPr>
+        <w:t>p_res</w:t>
+      </w:r>
+      <w:proofErr w:type="spellEnd"/>
+      <w:r>
+        <w:rPr>
+          <w:rFonts w:ascii="Calibri" w:hAnsi="Calibri"/>
+          <w:b/>
+          <w:sz w:val="24"/>
+          <w:szCs w:val="24"/>
+        </w:rPr>
+        <w:t xml:space="preserve"> }})</w:t>
+      </w:r>
+      <w:bookmarkStart w:id="0" w:name="_GoBack"/>
+      <w:bookmarkEnd w:id="0"/>
     </w:p>
     <w:p>
       <w:pPr>
@@ -645,226 +885,156 @@
         <w:ind w:left="5954" w:right="283" w:hanging="5528"/>
         <w:rPr>
           <w:rFonts w:ascii="Calibri" w:hAnsi="Calibri"/>
-          <w:b/>
-          <w:sz w:val="24"/>
-          <w:szCs w:val="24"/>
-        </w:rPr>
-      </w:pPr>
-      <w:r>
-        <w:rPr>
-          <w:rFonts w:ascii="Calibri" w:hAnsi="Calibri"/>
-          <w:sz w:val="24"/>
-          <w:szCs w:val="24"/>
-        </w:rPr>
-        <w:t>Cittadinanza</w:t>
-      </w:r>
-      <w:r>
-        <w:rPr>
-          <w:rFonts w:ascii="Calibri" w:hAnsi="Calibri"/>
-          <w:sz w:val="24"/>
-          <w:szCs w:val="24"/>
-        </w:rPr>
-        <w:t xml:space="preserve"> : </w:t>
-      </w:r>
-      <w:r>
-        <w:rPr>
-          <w:rFonts w:ascii="Calibri" w:hAnsi="Calibri"/>
-          <w:b/>
-          <w:sz w:val="24"/>
-          <w:szCs w:val="24"/>
-        </w:rPr>
-        <w:t>{{ cittadinanza }}</w:t>
-      </w:r>
-      <w:r>
-        <w:rPr>
-          <w:rFonts w:ascii="Calibri" w:hAnsi="Calibri"/>
-          <w:b/>
-          <w:sz w:val="24"/>
-          <w:szCs w:val="24"/>
-        </w:rPr>
-        <w:tab/>
-      </w:r>
-      <w:r>
-        <w:rPr>
-          <w:rFonts w:ascii="Calibri" w:hAnsi="Calibri"/>
-          <w:sz w:val="24"/>
-          <w:szCs w:val="24"/>
-        </w:rPr>
-        <w:t xml:space="preserve">Occupato </w:t>
-      </w:r>
-      <w:r>
-        <w:rPr>
-          <w:rFonts w:ascii="Calibri" w:hAnsi="Calibri"/>
-          <w:sz w:val="24"/>
-          <w:szCs w:val="24"/>
-        </w:rPr>
-        <w:t xml:space="preserve">: </w:t>
-      </w:r>
-      <w:r>
-        <w:rPr>
-          <w:rFonts w:ascii="Calibri" w:hAnsi="Calibri"/>
-          <w:b/>
-          <w:sz w:val="24"/>
-          <w:szCs w:val="24"/>
-        </w:rPr>
-        <w:t>{{ occupato }}</w:t>
-      </w:r>
-      <w:r>
-        <w:rPr>
-          <w:rFonts w:ascii="Calibri" w:hAnsi="Calibri"/>
-          <w:b/>
-          <w:sz w:val="24"/>
-          <w:szCs w:val="24"/>
-        </w:rPr>
-        <w:t xml:space="preserve"> </w:t>
-      </w:r>
-      <w:r>
-        <w:rPr>
-          <w:rFonts w:ascii="Calibri" w:hAnsi="Calibri"/>
-          <w:i/>
-        </w:rPr>
-        <w:t xml:space="preserve">(vedi </w:t>
-      </w:r>
-      <w:r>
-        <w:rPr>
-          <w:rFonts w:ascii="Calibri" w:hAnsi="Calibri"/>
-          <w:i/>
-        </w:rPr>
-        <w:t>dichiarazione atto notorio</w:t>
-      </w:r>
-      <w:r>
-        <w:rPr>
-          <w:rFonts w:ascii="Calibri" w:hAnsi="Calibri"/>
-          <w:i/>
-        </w:rPr>
-        <w:t xml:space="preserve"> all.)</w:t>
+          <w:sz w:val="24"/>
+          <w:szCs w:val="24"/>
+        </w:rPr>
+      </w:pPr>
+      <w:r>
+        <w:rPr>
+          <w:rFonts w:ascii="Calibri" w:hAnsi="Calibri"/>
+          <w:sz w:val="24"/>
+          <w:szCs w:val="24"/>
+        </w:rPr>
+        <w:t>Titolo di studio</w:t>
+      </w:r>
+      <w:r>
+        <w:rPr>
+          <w:rFonts w:ascii="Calibri" w:hAnsi="Calibri"/>
+          <w:b/>
+          <w:sz w:val="24"/>
+          <w:szCs w:val="24"/>
+        </w:rPr>
+        <w:t xml:space="preserve"> : {{ </w:t>
+      </w:r>
+      <w:proofErr w:type="spellStart"/>
+      <w:r>
+        <w:rPr>
+          <w:rFonts w:ascii="Calibri" w:hAnsi="Calibri"/>
+          <w:b/>
+          <w:sz w:val="24"/>
+          <w:szCs w:val="24"/>
+        </w:rPr>
+        <w:t>titolo_studio</w:t>
+      </w:r>
+      <w:proofErr w:type="spellEnd"/>
+      <w:r>
+        <w:rPr>
+          <w:rFonts w:ascii="Calibri" w:hAnsi="Calibri"/>
+          <w:b/>
+          <w:sz w:val="24"/>
+          <w:szCs w:val="24"/>
+        </w:rPr>
+        <w:t xml:space="preserve"> }}</w:t>
       </w:r>
     </w:p>
     <w:p>
       <w:pPr>
         <w:spacing w:line="360" w:lineRule="auto"/>
-        <w:ind w:left="426" w:right="283"/>
-        <w:rPr>
-          <w:rFonts w:ascii="Calibri" w:hAnsi="Calibri"/>
-          <w:b/>
-          <w:sz w:val="24"/>
-          <w:szCs w:val="24"/>
-        </w:rPr>
-      </w:pPr>
-      <w:r>
-        <w:rPr>
-          <w:rFonts w:ascii="Calibri" w:hAnsi="Calibri"/>
-          <w:sz w:val="24"/>
-          <w:szCs w:val="24"/>
-        </w:rPr>
-        <w:t>Indirizzo di residenza</w:t>
-      </w:r>
-      <w:r>
-        <w:rPr>
-          <w:rFonts w:ascii="Calibri" w:hAnsi="Calibri"/>
-          <w:sz w:val="24"/>
-          <w:szCs w:val="24"/>
-        </w:rPr>
-        <w:t xml:space="preserve"> : </w:t>
-      </w:r>
-      <w:r>
-        <w:rPr>
-          <w:rFonts w:ascii="Calibri" w:hAnsi="Calibri"/>
-          <w:b/>
-          <w:sz w:val="24"/>
-          <w:szCs w:val="24"/>
-        </w:rPr>
-        <w:t xml:space="preserve">{{ </w:t>
-      </w:r>
-      <w:r>
-        <w:rPr>
-          <w:rFonts w:ascii="Calibri" w:hAnsi="Calibri"/>
-          <w:b/>
-          <w:sz w:val="24"/>
-          <w:szCs w:val="24"/>
-        </w:rPr>
-        <w:t>indirizzo_</w:t>
-      </w:r>
-      <w:r>
-        <w:rPr>
-          <w:rFonts w:ascii="Calibri" w:hAnsi="Calibri"/>
-          <w:b/>
-          <w:sz w:val="24"/>
-          <w:szCs w:val="24"/>
-        </w:rPr>
-        <w:t>res }}</w:t>
+        <w:ind w:left="5954" w:right="283" w:hanging="5528"/>
+        <w:rPr>
+          <w:rFonts w:ascii="Calibri" w:hAnsi="Calibri"/>
+          <w:i/>
+        </w:rPr>
+      </w:pPr>
+      <w:r>
+        <w:rPr>
+          <w:rFonts w:ascii="Calibri" w:hAnsi="Calibri"/>
+          <w:sz w:val="24"/>
+          <w:szCs w:val="24"/>
+        </w:rPr>
+        <w:t xml:space="preserve">Occupato </w:t>
+      </w:r>
+      <w:r>
+        <w:rPr>
+          <w:rFonts w:ascii="Calibri" w:hAnsi="Calibri"/>
+          <w:sz w:val="24"/>
+          <w:szCs w:val="24"/>
+        </w:rPr>
+        <w:t xml:space="preserve">: </w:t>
+      </w:r>
+      <w:r>
+        <w:rPr>
+          <w:rFonts w:ascii="Calibri" w:hAnsi="Calibri"/>
+          <w:b/>
+          <w:sz w:val="24"/>
+          <w:szCs w:val="24"/>
+        </w:rPr>
+        <w:t>{{ occupato }}</w:t>
+      </w:r>
+      <w:r>
+        <w:rPr>
+          <w:rFonts w:ascii="Calibri" w:hAnsi="Calibri"/>
+          <w:b/>
+          <w:sz w:val="24"/>
+          <w:szCs w:val="24"/>
+        </w:rPr>
+        <w:t xml:space="preserve"> </w:t>
+      </w:r>
+      <w:r>
+        <w:rPr>
+          <w:rFonts w:ascii="Calibri" w:hAnsi="Calibri"/>
+          <w:i/>
+        </w:rPr>
+        <w:t xml:space="preserve">(V. </w:t>
+      </w:r>
+      <w:proofErr w:type="spellStart"/>
+      <w:r>
+        <w:rPr>
+          <w:rFonts w:ascii="Calibri" w:hAnsi="Calibri"/>
+          <w:i/>
+        </w:rPr>
+        <w:t>dich</w:t>
+      </w:r>
+      <w:proofErr w:type="spellEnd"/>
+      <w:r>
+        <w:rPr>
+          <w:rFonts w:ascii="Calibri" w:hAnsi="Calibri"/>
+          <w:i/>
+        </w:rPr>
+        <w:t>. atto notorio</w:t>
+      </w:r>
+      <w:r>
+        <w:rPr>
+          <w:rFonts w:ascii="Calibri" w:hAnsi="Calibri"/>
+          <w:i/>
+        </w:rPr>
+        <w:t xml:space="preserve"> </w:t>
+      </w:r>
+      <w:proofErr w:type="spellStart"/>
+      <w:r>
+        <w:rPr>
+          <w:rFonts w:ascii="Calibri" w:hAnsi="Calibri"/>
+          <w:i/>
+        </w:rPr>
+        <w:t>all</w:t>
+      </w:r>
+      <w:proofErr w:type="spellEnd"/>
+      <w:r>
+        <w:rPr>
+          <w:rFonts w:ascii="Calibri" w:hAnsi="Calibri"/>
+          <w:i/>
+        </w:rPr>
+        <w:t>.)</w:t>
       </w:r>
     </w:p>
     <w:p>
       <w:pPr>
         <w:spacing w:line="360" w:lineRule="auto"/>
-        <w:ind w:left="426" w:right="283"/>
-        <w:rPr>
-          <w:rFonts w:ascii="Calibri" w:hAnsi="Calibri"/>
-          <w:b/>
-          <w:sz w:val="24"/>
-          <w:szCs w:val="24"/>
-        </w:rPr>
-      </w:pPr>
-      <w:r>
-        <w:rPr>
-          <w:rFonts w:ascii="Calibri" w:hAnsi="Calibri"/>
-          <w:sz w:val="24"/>
-          <w:szCs w:val="24"/>
-        </w:rPr>
-        <w:t>CAP</w:t>
-      </w:r>
-      <w:r>
-        <w:rPr>
-          <w:rFonts w:ascii="Calibri" w:hAnsi="Calibri"/>
-          <w:sz w:val="24"/>
-          <w:szCs w:val="24"/>
-        </w:rPr>
-        <w:t xml:space="preserve"> : </w:t>
-      </w:r>
-      <w:r>
-        <w:rPr>
-          <w:rFonts w:ascii="Calibri" w:hAnsi="Calibri"/>
-          <w:b/>
-          <w:sz w:val="24"/>
-          <w:szCs w:val="24"/>
-        </w:rPr>
-        <w:t>{{ cap</w:t>
-      </w:r>
-      <w:r>
-        <w:rPr>
-          <w:rFonts w:ascii="Calibri" w:hAnsi="Calibri"/>
-          <w:b/>
-          <w:sz w:val="24"/>
-          <w:szCs w:val="24"/>
-        </w:rPr>
-        <w:t>_res</w:t>
-      </w:r>
-      <w:r>
-        <w:rPr>
-          <w:rFonts w:ascii="Calibri" w:hAnsi="Calibri"/>
-          <w:b/>
-          <w:sz w:val="24"/>
-          <w:szCs w:val="24"/>
-        </w:rPr>
-        <w:t xml:space="preserve"> }}</w:t>
-      </w:r>
-      <w:r>
-        <w:rPr>
-          <w:rFonts w:ascii="Calibri" w:hAnsi="Calibri"/>
-          <w:b/>
-          <w:sz w:val="24"/>
-          <w:szCs w:val="24"/>
-        </w:rPr>
-        <w:t xml:space="preserve"> </w:t>
-      </w:r>
-      <w:r>
-        <w:rPr>
-          <w:rFonts w:ascii="Calibri" w:hAnsi="Calibri"/>
-          <w:sz w:val="24"/>
-          <w:szCs w:val="24"/>
-        </w:rPr>
-        <w:t xml:space="preserve">Città </w:t>
+        <w:ind w:left="5954" w:right="283" w:hanging="5528"/>
+        <w:rPr>
+          <w:rFonts w:ascii="Calibri" w:hAnsi="Calibri"/>
+          <w:b/>
+          <w:sz w:val="24"/>
+          <w:szCs w:val="24"/>
+        </w:rPr>
+      </w:pPr>
+      <w:r>
+        <w:rPr>
+          <w:rFonts w:ascii="Calibri" w:hAnsi="Calibri"/>
+          <w:sz w:val="24"/>
+          <w:szCs w:val="24"/>
+        </w:rPr>
+        <w:t xml:space="preserve">Telefono </w:t>
       </w:r>
       <w:r>
         <w:rPr>
@@ -881,41 +1051,7 @@
           <w:sz w:val="24"/>
           <w:szCs w:val="24"/>
         </w:rPr>
-        <w:t>{{ comune_res }}</w:t>
-      </w:r>
-      <w:r>
-        <w:rPr>
-          <w:rFonts w:ascii="Calibri" w:hAnsi="Calibri"/>
-          <w:sz w:val="24"/>
-          <w:szCs w:val="24"/>
-        </w:rPr>
-        <w:t xml:space="preserve"> Prov.</w:t>
-      </w:r>
-      <w:r>
-        <w:rPr>
-          <w:rFonts w:ascii="Calibri" w:hAnsi="Calibri"/>
-          <w:sz w:val="24"/>
-          <w:szCs w:val="24"/>
-        </w:rPr>
-        <w:t xml:space="preserve"> : </w:t>
-      </w:r>
-      <w:r>
-        <w:rPr>
-          <w:rFonts w:ascii="Calibri" w:hAnsi="Calibri"/>
-          <w:b/>
-          <w:sz w:val="24"/>
-          <w:szCs w:val="24"/>
-        </w:rPr>
-        <w:t>(</w:t>
-      </w:r>
-      <w:r>
-        <w:rPr>
-          <w:rFonts w:ascii="Calibri" w:hAnsi="Calibri"/>
-          <w:b/>
-          <w:sz w:val="24"/>
-          <w:szCs w:val="24"/>
-        </w:rPr>
-        <w:t>{{ p_res }})</w:t>
+        <w:t>{{ telefono }}</w:t>
       </w:r>
     </w:p>
     <w:p>
@@ -1436,8 +1572,6 @@
         </w:rPr>
         <w:t>, inoltre,</w:t>
       </w:r>
-      <w:bookmarkStart w:id="0" w:name="_GoBack"/>
-      <w:bookmarkEnd w:id="0"/>
       <w:r>
         <w:rPr>
           <w:rFonts w:ascii="Calibri" w:hAnsi="Calibri"/>
@@ -1445,7 +1579,27 @@
           <w:sz w:val="22"/>
           <w:szCs w:val="22"/>
         </w:rPr>
-        <w:t xml:space="preserve"> il trattamento, la comunicazione e la diffusione dei dati personali che lo riguardano, nei limiti indicati nella informativa scritta ricevuta. (Mint. 03.1E). </w:t>
+        <w:t xml:space="preserve"> il trattamento, la comunicazione e la diffusione dei dati personali che lo riguardano, nei limiti indicati nella informativa scritta ricevuta. (</w:t>
+      </w:r>
+      <w:proofErr w:type="spellStart"/>
+      <w:r>
+        <w:rPr>
+          <w:rFonts w:ascii="Calibri" w:hAnsi="Calibri"/>
+          <w:color w:val="000000"/>
+          <w:sz w:val="22"/>
+          <w:szCs w:val="22"/>
+        </w:rPr>
+        <w:t>Mint</w:t>
+      </w:r>
+      <w:proofErr w:type="spellEnd"/>
+      <w:r>
+        <w:rPr>
+          <w:rFonts w:ascii="Calibri" w:hAnsi="Calibri"/>
+          <w:color w:val="000000"/>
+          <w:sz w:val="22"/>
+          <w:szCs w:val="22"/>
+        </w:rPr>
+        <w:t xml:space="preserve">. 03.1E). </w:t>
       </w:r>
       <w:r>
         <w:rPr>
@@ -1748,7 +1902,6 @@
           <w:sz w:val="24"/>
           <w:szCs w:val="24"/>
         </w:rPr>
-        <w:lastRenderedPageBreak/>
         <w:t xml:space="preserve"> </w:t>
       </w:r>
       <w:r>
@@ -2992,7 +3145,7 @@
 </file>
 
 <file path=customXml/itemProps1.xml><?xml version="1.0" encoding="utf-8"?>
-<ds:datastoreItem xmlns:ds="http://schemas.openxmlformats.org/officeDocument/2006/customXml" ds:itemID="{EDAFF902-9ACC-4A41-BE1B-BDC57E00FEB8}">
+<ds:datastoreItem xmlns:ds="http://schemas.openxmlformats.org/officeDocument/2006/customXml" ds:itemID="{5AFC638B-A9A6-4AD6-9121-F3E292479BD7}">
   <ds:schemaRefs>
     <ds:schemaRef ds:uri="http://schemas.openxmlformats.org/officeDocument/2006/bibliography"/>
   </ds:schemaRefs>

</xml_diff>